<commit_message>
Added test and changed screen shot
</commit_message>
<xml_diff>
--- a/UAT/Play game UAT.docx
+++ b/UAT/Play game UAT.docx
@@ -40,6 +40,7 @@
                 <w:b/>
               </w:rPr>
             </w:pPr>
+            <w:bookmarkStart w:id="0" w:name="_Hlk516067121"/>
             <w:r>
               <w:rPr>
                 <w:b/>
@@ -70,7 +71,8 @@
                 <w:szCs w:val="24"/>
               </w:rPr>
             </w:pPr>
-            <w:commentRangeStart w:id="0"/>
+            <w:commentRangeStart w:id="1"/>
+            <w:commentRangeStart w:id="2"/>
             <w:r>
               <w:rPr>
                 <w:sz w:val="24"/>
@@ -78,12 +80,19 @@
               </w:rPr>
               <w:t xml:space="preserve">Play game </w:t>
             </w:r>
-            <w:commentRangeEnd w:id="0"/>
+            <w:commentRangeEnd w:id="1"/>
             <w:r>
               <w:rPr>
                 <w:rStyle w:val="CommentReference"/>
               </w:rPr>
-              <w:commentReference w:id="0"/>
+              <w:commentReference w:id="1"/>
+            </w:r>
+            <w:commentRangeEnd w:id="2"/>
+            <w:r>
+              <w:rPr>
+                <w:rStyle w:val="CommentReference"/>
+              </w:rPr>
+              <w:commentReference w:id="2"/>
             </w:r>
           </w:p>
         </w:tc>
@@ -161,6 +170,13 @@
                 <w:szCs w:val="24"/>
               </w:rPr>
               <w:t xml:space="preserve">play new game </w:t>
+            </w:r>
+            <w:r>
+              <w:rPr>
+                <w:sz w:val="24"/>
+                <w:szCs w:val="24"/>
+              </w:rPr>
+              <w:t>registered user</w:t>
             </w:r>
           </w:p>
         </w:tc>
@@ -222,18 +238,29 @@
                 <w:sz w:val="24"/>
                 <w:szCs w:val="24"/>
               </w:rPr>
-              <w:t>Check that user can choose to play a game</w:t>
-            </w:r>
-          </w:p>
-          <w:p>
-            <w:pPr>
-              <w:pStyle w:val="bp"/>
-              <w:ind w:left="-48" w:firstLine="48"/>
+              <w:t xml:space="preserve">Check that </w:t>
+            </w:r>
+            <w:r>
               <w:rPr>
                 <w:sz w:val="24"/>
                 <w:szCs w:val="24"/>
               </w:rPr>
-            </w:pPr>
+              <w:t xml:space="preserve">registered </w:t>
+            </w:r>
+            <w:r>
+              <w:rPr>
+                <w:sz w:val="24"/>
+                <w:szCs w:val="24"/>
+              </w:rPr>
+              <w:t>user can choose to play a gam</w:t>
+            </w:r>
+            <w:r>
+              <w:rPr>
+                <w:sz w:val="24"/>
+                <w:szCs w:val="24"/>
+              </w:rPr>
+              <w:t>e</w:t>
+            </w:r>
           </w:p>
         </w:tc>
       </w:tr>
@@ -293,21 +320,21 @@
                 <w:sz w:val="24"/>
                 <w:szCs w:val="24"/>
               </w:rPr>
-              <w:t xml:space="preserve">User must of logged in or </w:t>
+              <w:t xml:space="preserve">User must </w:t>
             </w:r>
             <w:r>
               <w:rPr>
                 <w:sz w:val="24"/>
                 <w:szCs w:val="24"/>
               </w:rPr>
-              <w:t xml:space="preserve">have </w:t>
+              <w:t>have</w:t>
             </w:r>
             <w:r>
               <w:rPr>
                 <w:sz w:val="24"/>
                 <w:szCs w:val="24"/>
               </w:rPr>
-              <w:t>skipped login</w:t>
+              <w:t xml:space="preserve"> logged in </w:t>
             </w:r>
           </w:p>
           <w:p>
@@ -679,8 +706,6 @@
             </w:r>
           </w:p>
         </w:tc>
-        <w:bookmarkStart w:id="1" w:name="_GoBack"/>
-        <w:bookmarkEnd w:id="1"/>
       </w:tr>
       <w:tr>
         <w:tblPrEx>
@@ -738,7 +763,13 @@
               <w:rPr>
                 <w:sz w:val="24"/>
               </w:rPr>
-              <w:t>User presses new game</w:t>
+              <w:t>Registered user</w:t>
+            </w:r>
+            <w:r>
+              <w:rPr>
+                <w:sz w:val="24"/>
+              </w:rPr>
+              <w:t xml:space="preserve"> presses new game</w:t>
             </w:r>
             <w:r>
               <w:rPr>
@@ -800,6 +831,7 @@
           </w:p>
         </w:tc>
       </w:tr>
+      <w:bookmarkEnd w:id="0"/>
     </w:tbl>
     <w:p>
       <w:pPr>
@@ -812,51 +844,137 @@
         <w:pStyle w:val="bp"/>
         <w:spacing w:before="0" w:after="0"/>
       </w:pPr>
-      <w:commentRangeStart w:id="2"/>
+      <w:commentRangeStart w:id="3"/>
       <w:r>
         <w:rPr>
           <w:noProof/>
         </w:rPr>
         <w:lastRenderedPageBreak/>
-        <w:pict w14:anchorId="66771B55">
-          <v:shapetype id="_x0000_t75" coordsize="21600,21600" o:spt="75" o:preferrelative="t" path="m@4@5l@4@11@9@11@9@5xe" filled="f" stroked="f">
-            <v:stroke joinstyle="miter"/>
-            <v:formulas>
-              <v:f eqn="if lineDrawn pixelLineWidth 0"/>
-              <v:f eqn="sum @0 1 0"/>
-              <v:f eqn="sum 0 0 @1"/>
-              <v:f eqn="prod @2 1 2"/>
-              <v:f eqn="prod @3 21600 pixelWidth"/>
-              <v:f eqn="prod @3 21600 pixelHeight"/>
-              <v:f eqn="sum @0 0 1"/>
-              <v:f eqn="prod @6 1 2"/>
-              <v:f eqn="prod @7 21600 pixelWidth"/>
-              <v:f eqn="sum @8 21600 0"/>
-              <v:f eqn="prod @7 21600 pixelHeight"/>
-              <v:f eqn="sum @10 21600 0"/>
-            </v:formulas>
-            <v:path o:extrusionok="f" gradientshapeok="t" o:connecttype="rect"/>
-            <o:lock v:ext="edit" aspectratio="t"/>
-          </v:shapetype>
-          <v:shape id="_x0000_s1026" type="#_x0000_t75" style="position:absolute;margin-left:294.75pt;margin-top:0;width:220.5pt;height:400.6pt;z-index:251659264;mso-position-horizontal-relative:margin;mso-position-vertical-relative:margin">
-            <v:imagedata r:id="rId10" o:title="2018-05-19_16-07-58"/>
-            <w10:wrap type="square" anchorx="margin" anchory="margin"/>
-          </v:shape>
-        </w:pict>
+        <w:drawing>
+          <wp:anchor distT="0" distB="0" distL="114300" distR="114300" simplePos="0" relativeHeight="251674624" behindDoc="0" locked="0" layoutInCell="1" allowOverlap="1" wp14:anchorId="56394F40" wp14:editId="454B6EDB">
+            <wp:simplePos x="0" y="0"/>
+            <wp:positionH relativeFrom="margin">
+              <wp:posOffset>3524250</wp:posOffset>
+            </wp:positionH>
+            <wp:positionV relativeFrom="margin">
+              <wp:posOffset>1270</wp:posOffset>
+            </wp:positionV>
+            <wp:extent cx="2657475" cy="4590415"/>
+            <wp:effectExtent l="0" t="0" r="9525" b="635"/>
+            <wp:wrapSquare wrapText="bothSides"/>
+            <wp:docPr id="5" name="Picture 5"/>
+            <wp:cNvGraphicFramePr>
+              <a:graphicFrameLocks xmlns:a="http://schemas.openxmlformats.org/drawingml/2006/main" noChangeAspect="1"/>
+            </wp:cNvGraphicFramePr>
+            <a:graphic xmlns:a="http://schemas.openxmlformats.org/drawingml/2006/main">
+              <a:graphicData uri="http://schemas.openxmlformats.org/drawingml/2006/picture">
+                <pic:pic xmlns:pic="http://schemas.openxmlformats.org/drawingml/2006/picture">
+                  <pic:nvPicPr>
+                    <pic:cNvPr id="0" name="Picture 7"/>
+                    <pic:cNvPicPr>
+                      <a:picLocks noChangeAspect="1" noChangeArrowheads="1"/>
+                    </pic:cNvPicPr>
+                  </pic:nvPicPr>
+                  <pic:blipFill>
+                    <a:blip r:embed="rId10">
+                      <a:extLst>
+                        <a:ext uri="{28A0092B-C50C-407E-A947-70E740481C1C}">
+                          <a14:useLocalDpi xmlns:a14="http://schemas.microsoft.com/office/drawing/2010/main" val="0"/>
+                        </a:ext>
+                      </a:extLst>
+                    </a:blip>
+                    <a:srcRect/>
+                    <a:stretch>
+                      <a:fillRect/>
+                    </a:stretch>
+                  </pic:blipFill>
+                  <pic:spPr bwMode="auto">
+                    <a:xfrm>
+                      <a:off x="0" y="0"/>
+                      <a:ext cx="2657475" cy="4590415"/>
+                    </a:xfrm>
+                    <a:prstGeom prst="rect">
+                      <a:avLst/>
+                    </a:prstGeom>
+                    <a:noFill/>
+                    <a:ln>
+                      <a:noFill/>
+                    </a:ln>
+                  </pic:spPr>
+                </pic:pic>
+              </a:graphicData>
+            </a:graphic>
+            <wp14:sizeRelH relativeFrom="margin">
+              <wp14:pctWidth>0</wp14:pctWidth>
+            </wp14:sizeRelH>
+          </wp:anchor>
+        </w:drawing>
       </w:r>
-      <w:commentRangeEnd w:id="2"/>
       <w:r>
         <w:rPr>
           <w:rStyle w:val="CommentReference"/>
         </w:rPr>
-        <w:commentReference w:id="2"/>
+        <w:commentReference w:id="4"/>
+      </w:r>
+      <w:commentRangeEnd w:id="3"/>
+      <w:r>
+        <w:rPr>
+          <w:rStyle w:val="CommentReference"/>
+        </w:rPr>
+        <w:commentReference w:id="3"/>
       </w:r>
       <w:r>
-        <w:pict w14:anchorId="02607C47">
-          <v:shape id="_x0000_i1025" type="#_x0000_t75" style="width:223.5pt;height:402.75pt">
-            <v:imagedata r:id="rId11" o:title="2018-05-19_17-41-37"/>
-          </v:shape>
-        </w:pict>
+        <w:rPr>
+          <w:noProof/>
+        </w:rPr>
+        <w:drawing>
+          <wp:inline distT="0" distB="0" distL="0" distR="0" wp14:anchorId="10126208" wp14:editId="3A6E1E9F">
+            <wp:extent cx="2676525" cy="4591050"/>
+            <wp:effectExtent l="0" t="0" r="9525" b="0"/>
+            <wp:docPr id="4" name="Picture 4"/>
+            <wp:cNvGraphicFramePr>
+              <a:graphicFrameLocks xmlns:a="http://schemas.openxmlformats.org/drawingml/2006/main" noChangeAspect="1"/>
+            </wp:cNvGraphicFramePr>
+            <a:graphic xmlns:a="http://schemas.openxmlformats.org/drawingml/2006/main">
+              <a:graphicData uri="http://schemas.openxmlformats.org/drawingml/2006/picture">
+                <pic:pic xmlns:pic="http://schemas.openxmlformats.org/drawingml/2006/picture">
+                  <pic:nvPicPr>
+                    <pic:cNvPr id="0" name="Picture 6"/>
+                    <pic:cNvPicPr>
+                      <a:picLocks noChangeAspect="1" noChangeArrowheads="1"/>
+                    </pic:cNvPicPr>
+                  </pic:nvPicPr>
+                  <pic:blipFill>
+                    <a:blip r:embed="rId11">
+                      <a:extLst>
+                        <a:ext uri="{28A0092B-C50C-407E-A947-70E740481C1C}">
+                          <a14:useLocalDpi xmlns:a14="http://schemas.microsoft.com/office/drawing/2010/main" val="0"/>
+                        </a:ext>
+                      </a:extLst>
+                    </a:blip>
+                    <a:srcRect/>
+                    <a:stretch>
+                      <a:fillRect/>
+                    </a:stretch>
+                  </pic:blipFill>
+                  <pic:spPr bwMode="auto">
+                    <a:xfrm>
+                      <a:off x="0" y="0"/>
+                      <a:ext cx="2676525" cy="4591050"/>
+                    </a:xfrm>
+                    <a:prstGeom prst="rect">
+                      <a:avLst/>
+                    </a:prstGeom>
+                    <a:noFill/>
+                    <a:ln>
+                      <a:noFill/>
+                    </a:ln>
+                  </pic:spPr>
+                </pic:pic>
+              </a:graphicData>
+            </a:graphic>
+          </wp:inline>
+        </w:drawing>
       </w:r>
     </w:p>
     <w:p>
@@ -888,6 +1006,947 @@
         <w:pStyle w:val="bp"/>
         <w:spacing w:before="0" w:after="0"/>
       </w:pPr>
+    </w:p>
+    <w:tbl>
+      <w:tblPr>
+        <w:tblW w:w="13178" w:type="dxa"/>
+        <w:tblLayout w:type="fixed"/>
+        <w:tblLook w:val="0000" w:firstRow="0" w:lastRow="0" w:firstColumn="0" w:lastColumn="0" w:noHBand="0" w:noVBand="0"/>
+      </w:tblPr>
+      <w:tblGrid>
+        <w:gridCol w:w="738"/>
+        <w:gridCol w:w="2700"/>
+        <w:gridCol w:w="30"/>
+        <w:gridCol w:w="2686"/>
+        <w:gridCol w:w="5596"/>
+        <w:gridCol w:w="714"/>
+        <w:gridCol w:w="714"/>
+      </w:tblGrid>
+      <w:tr>
+        <w:trPr>
+          <w:cantSplit/>
+          <w:tblHeader/>
+        </w:trPr>
+        <w:tc>
+          <w:tcPr>
+            <w:tcW w:w="3468" w:type="dxa"/>
+            <w:gridSpan w:val="3"/>
+            <w:tcBorders>
+              <w:top w:val="single" w:sz="6" w:space="0" w:color="auto"/>
+              <w:left w:val="single" w:sz="4" w:space="0" w:color="auto"/>
+              <w:bottom w:val="single" w:sz="6" w:space="0" w:color="auto"/>
+              <w:right w:val="single" w:sz="6" w:space="0" w:color="auto"/>
+            </w:tcBorders>
+          </w:tcPr>
+          <w:p>
+            <w:pPr>
+              <w:pStyle w:val="bp"/>
+              <w:rPr>
+                <w:b/>
+              </w:rPr>
+            </w:pPr>
+            <w:r>
+              <w:rPr>
+                <w:b/>
+              </w:rPr>
+              <w:lastRenderedPageBreak/>
+              <w:t>Test Name</w:t>
+            </w:r>
+          </w:p>
+        </w:tc>
+        <w:tc>
+          <w:tcPr>
+            <w:tcW w:w="9710" w:type="dxa"/>
+            <w:gridSpan w:val="4"/>
+            <w:tcBorders>
+              <w:top w:val="single" w:sz="6" w:space="0" w:color="auto"/>
+              <w:left w:val="single" w:sz="6" w:space="0" w:color="auto"/>
+              <w:bottom w:val="single" w:sz="6" w:space="0" w:color="auto"/>
+              <w:right w:val="single" w:sz="4" w:space="0" w:color="auto"/>
+            </w:tcBorders>
+          </w:tcPr>
+          <w:p>
+            <w:pPr>
+              <w:pStyle w:val="bp"/>
+              <w:tabs>
+                <w:tab w:val="left" w:pos="5685"/>
+              </w:tabs>
+              <w:rPr>
+                <w:sz w:val="24"/>
+                <w:szCs w:val="24"/>
+              </w:rPr>
+            </w:pPr>
+            <w:commentRangeStart w:id="5"/>
+            <w:commentRangeStart w:id="6"/>
+            <w:r>
+              <w:rPr>
+                <w:sz w:val="24"/>
+                <w:szCs w:val="24"/>
+              </w:rPr>
+              <w:t xml:space="preserve">Play game </w:t>
+            </w:r>
+            <w:commentRangeEnd w:id="5"/>
+            <w:r>
+              <w:rPr>
+                <w:rStyle w:val="CommentReference"/>
+              </w:rPr>
+              <w:commentReference w:id="5"/>
+            </w:r>
+            <w:commentRangeEnd w:id="6"/>
+            <w:r>
+              <w:rPr>
+                <w:rStyle w:val="CommentReference"/>
+              </w:rPr>
+              <w:commentReference w:id="6"/>
+            </w:r>
+          </w:p>
+        </w:tc>
+      </w:tr>
+      <w:tr>
+        <w:trPr>
+          <w:cantSplit/>
+          <w:tblHeader/>
+        </w:trPr>
+        <w:tc>
+          <w:tcPr>
+            <w:tcW w:w="3468" w:type="dxa"/>
+            <w:gridSpan w:val="3"/>
+            <w:tcBorders>
+              <w:top w:val="single" w:sz="6" w:space="0" w:color="auto"/>
+              <w:left w:val="single" w:sz="4" w:space="0" w:color="auto"/>
+              <w:bottom w:val="single" w:sz="6" w:space="0" w:color="auto"/>
+              <w:right w:val="single" w:sz="6" w:space="0" w:color="auto"/>
+            </w:tcBorders>
+          </w:tcPr>
+          <w:p>
+            <w:pPr>
+              <w:pStyle w:val="bp"/>
+              <w:rPr>
+                <w:b/>
+              </w:rPr>
+            </w:pPr>
+            <w:r>
+              <w:rPr>
+                <w:b/>
+              </w:rPr>
+              <w:t>Use Case Tested:</w:t>
+            </w:r>
+          </w:p>
+        </w:tc>
+        <w:tc>
+          <w:tcPr>
+            <w:tcW w:w="9710" w:type="dxa"/>
+            <w:gridSpan w:val="4"/>
+            <w:tcBorders>
+              <w:top w:val="single" w:sz="6" w:space="0" w:color="auto"/>
+              <w:left w:val="single" w:sz="6" w:space="0" w:color="auto"/>
+              <w:bottom w:val="single" w:sz="6" w:space="0" w:color="auto"/>
+              <w:right w:val="single" w:sz="4" w:space="0" w:color="auto"/>
+            </w:tcBorders>
+          </w:tcPr>
+          <w:p>
+            <w:pPr>
+              <w:pStyle w:val="bp"/>
+              <w:tabs>
+                <w:tab w:val="left" w:pos="5685"/>
+              </w:tabs>
+              <w:rPr>
+                <w:sz w:val="24"/>
+                <w:szCs w:val="24"/>
+              </w:rPr>
+            </w:pPr>
+            <w:r>
+              <w:rPr>
+                <w:sz w:val="24"/>
+                <w:szCs w:val="24"/>
+              </w:rPr>
+              <w:t xml:space="preserve">Play Game-play new game </w:t>
+            </w:r>
+            <w:r>
+              <w:rPr>
+                <w:sz w:val="24"/>
+                <w:szCs w:val="24"/>
+              </w:rPr>
+              <w:t>guest</w:t>
+            </w:r>
+          </w:p>
+        </w:tc>
+      </w:tr>
+      <w:tr>
+        <w:trPr>
+          <w:cantSplit/>
+          <w:trHeight w:val="711"/>
+          <w:tblHeader/>
+        </w:trPr>
+        <w:tc>
+          <w:tcPr>
+            <w:tcW w:w="3468" w:type="dxa"/>
+            <w:gridSpan w:val="3"/>
+            <w:tcBorders>
+              <w:top w:val="single" w:sz="6" w:space="0" w:color="auto"/>
+              <w:left w:val="single" w:sz="4" w:space="0" w:color="auto"/>
+              <w:bottom w:val="single" w:sz="6" w:space="0" w:color="auto"/>
+              <w:right w:val="single" w:sz="6" w:space="0" w:color="auto"/>
+            </w:tcBorders>
+          </w:tcPr>
+          <w:p>
+            <w:pPr>
+              <w:pStyle w:val="bp"/>
+              <w:rPr>
+                <w:b/>
+              </w:rPr>
+            </w:pPr>
+            <w:r>
+              <w:rPr>
+                <w:b/>
+              </w:rPr>
+              <w:t>Test Description:</w:t>
+            </w:r>
+          </w:p>
+        </w:tc>
+        <w:tc>
+          <w:tcPr>
+            <w:tcW w:w="9710" w:type="dxa"/>
+            <w:gridSpan w:val="4"/>
+            <w:tcBorders>
+              <w:top w:val="single" w:sz="6" w:space="0" w:color="auto"/>
+              <w:left w:val="single" w:sz="6" w:space="0" w:color="auto"/>
+              <w:bottom w:val="single" w:sz="6" w:space="0" w:color="auto"/>
+              <w:right w:val="single" w:sz="4" w:space="0" w:color="auto"/>
+            </w:tcBorders>
+          </w:tcPr>
+          <w:p>
+            <w:pPr>
+              <w:pStyle w:val="bp"/>
+              <w:ind w:left="-48" w:firstLine="48"/>
+              <w:rPr>
+                <w:sz w:val="24"/>
+                <w:szCs w:val="24"/>
+              </w:rPr>
+            </w:pPr>
+            <w:r>
+              <w:rPr>
+                <w:sz w:val="24"/>
+                <w:szCs w:val="24"/>
+              </w:rPr>
+              <w:t xml:space="preserve">Check that </w:t>
+            </w:r>
+            <w:r>
+              <w:rPr>
+                <w:sz w:val="24"/>
+                <w:szCs w:val="24"/>
+              </w:rPr>
+              <w:t xml:space="preserve">guest </w:t>
+            </w:r>
+            <w:r>
+              <w:rPr>
+                <w:sz w:val="24"/>
+                <w:szCs w:val="24"/>
+              </w:rPr>
+              <w:t>user can choose to play a gam</w:t>
+            </w:r>
+            <w:r>
+              <w:rPr>
+                <w:sz w:val="24"/>
+                <w:szCs w:val="24"/>
+              </w:rPr>
+              <w:t>e</w:t>
+            </w:r>
+          </w:p>
+        </w:tc>
+      </w:tr>
+      <w:tr>
+        <w:trPr>
+          <w:cantSplit/>
+          <w:tblHeader/>
+        </w:trPr>
+        <w:tc>
+          <w:tcPr>
+            <w:tcW w:w="3468" w:type="dxa"/>
+            <w:gridSpan w:val="3"/>
+            <w:tcBorders>
+              <w:top w:val="single" w:sz="4" w:space="0" w:color="auto"/>
+              <w:left w:val="single" w:sz="4" w:space="0" w:color="auto"/>
+              <w:bottom w:val="single" w:sz="6" w:space="0" w:color="auto"/>
+              <w:right w:val="single" w:sz="6" w:space="0" w:color="auto"/>
+            </w:tcBorders>
+          </w:tcPr>
+          <w:p>
+            <w:pPr>
+              <w:pStyle w:val="bp"/>
+              <w:rPr>
+                <w:b/>
+              </w:rPr>
+            </w:pPr>
+            <w:r>
+              <w:rPr>
+                <w:b/>
+              </w:rPr>
+              <w:t>Pre-conditions</w:t>
+            </w:r>
+          </w:p>
+        </w:tc>
+        <w:tc>
+          <w:tcPr>
+            <w:tcW w:w="9710" w:type="dxa"/>
+            <w:gridSpan w:val="4"/>
+            <w:tcBorders>
+              <w:top w:val="single" w:sz="4" w:space="0" w:color="auto"/>
+              <w:left w:val="single" w:sz="6" w:space="0" w:color="auto"/>
+              <w:bottom w:val="single" w:sz="6" w:space="0" w:color="auto"/>
+              <w:right w:val="single" w:sz="4" w:space="0" w:color="auto"/>
+            </w:tcBorders>
+          </w:tcPr>
+          <w:p>
+            <w:pPr>
+              <w:pStyle w:val="bp"/>
+              <w:ind w:left="-48" w:firstLine="48"/>
+              <w:rPr>
+                <w:sz w:val="24"/>
+                <w:szCs w:val="24"/>
+              </w:rPr>
+            </w:pPr>
+            <w:r>
+              <w:rPr>
+                <w:sz w:val="24"/>
+                <w:szCs w:val="24"/>
+              </w:rPr>
+              <w:t xml:space="preserve">User must </w:t>
+            </w:r>
+            <w:r>
+              <w:rPr>
+                <w:sz w:val="24"/>
+                <w:szCs w:val="24"/>
+              </w:rPr>
+              <w:t>be playing as a guest</w:t>
+            </w:r>
+            <w:r>
+              <w:rPr>
+                <w:sz w:val="24"/>
+                <w:szCs w:val="24"/>
+              </w:rPr>
+              <w:t xml:space="preserve"> </w:t>
+            </w:r>
+          </w:p>
+          <w:p>
+            <w:pPr>
+              <w:pStyle w:val="bp"/>
+              <w:ind w:left="-48" w:firstLine="48"/>
+              <w:rPr>
+                <w:sz w:val="24"/>
+                <w:szCs w:val="24"/>
+              </w:rPr>
+            </w:pPr>
+            <w:r>
+              <w:rPr>
+                <w:sz w:val="24"/>
+                <w:szCs w:val="24"/>
+              </w:rPr>
+              <w:t>Choose game panel must be open</w:t>
+            </w:r>
+          </w:p>
+        </w:tc>
+      </w:tr>
+      <w:tr>
+        <w:trPr>
+          <w:cantSplit/>
+          <w:tblHeader/>
+        </w:trPr>
+        <w:tc>
+          <w:tcPr>
+            <w:tcW w:w="3468" w:type="dxa"/>
+            <w:gridSpan w:val="3"/>
+            <w:tcBorders>
+              <w:top w:val="single" w:sz="6" w:space="0" w:color="auto"/>
+              <w:left w:val="single" w:sz="4" w:space="0" w:color="auto"/>
+              <w:bottom w:val="single" w:sz="6" w:space="0" w:color="auto"/>
+              <w:right w:val="single" w:sz="6" w:space="0" w:color="auto"/>
+            </w:tcBorders>
+          </w:tcPr>
+          <w:p>
+            <w:pPr>
+              <w:pStyle w:val="bp"/>
+              <w:rPr>
+                <w:b/>
+              </w:rPr>
+            </w:pPr>
+            <w:r>
+              <w:rPr>
+                <w:b/>
+              </w:rPr>
+              <w:t>Post-conditions</w:t>
+            </w:r>
+          </w:p>
+        </w:tc>
+        <w:tc>
+          <w:tcPr>
+            <w:tcW w:w="9710" w:type="dxa"/>
+            <w:gridSpan w:val="4"/>
+            <w:tcBorders>
+              <w:top w:val="single" w:sz="6" w:space="0" w:color="auto"/>
+              <w:left w:val="single" w:sz="6" w:space="0" w:color="auto"/>
+              <w:bottom w:val="single" w:sz="6" w:space="0" w:color="auto"/>
+              <w:right w:val="single" w:sz="4" w:space="0" w:color="auto"/>
+            </w:tcBorders>
+          </w:tcPr>
+          <w:p>
+            <w:pPr>
+              <w:pStyle w:val="bp"/>
+              <w:rPr>
+                <w:sz w:val="24"/>
+                <w:szCs w:val="24"/>
+              </w:rPr>
+            </w:pPr>
+            <w:r>
+              <w:rPr>
+                <w:sz w:val="24"/>
+                <w:szCs w:val="24"/>
+              </w:rPr>
+              <w:t>User can play a new game</w:t>
+            </w:r>
+          </w:p>
+        </w:tc>
+      </w:tr>
+      <w:tr>
+        <w:trPr>
+          <w:cantSplit/>
+          <w:tblHeader/>
+        </w:trPr>
+        <w:tc>
+          <w:tcPr>
+            <w:tcW w:w="3438" w:type="dxa"/>
+            <w:gridSpan w:val="2"/>
+            <w:tcBorders>
+              <w:top w:val="single" w:sz="6" w:space="0" w:color="auto"/>
+              <w:left w:val="single" w:sz="4" w:space="0" w:color="auto"/>
+              <w:bottom w:val="single" w:sz="6" w:space="0" w:color="auto"/>
+              <w:right w:val="single" w:sz="6" w:space="0" w:color="auto"/>
+            </w:tcBorders>
+          </w:tcPr>
+          <w:p>
+            <w:pPr>
+              <w:pStyle w:val="bp"/>
+              <w:spacing w:before="0" w:after="0"/>
+              <w:rPr>
+                <w:b/>
+              </w:rPr>
+            </w:pPr>
+            <w:r>
+              <w:rPr>
+                <w:b/>
+              </w:rPr>
+              <w:t>Notes:</w:t>
+            </w:r>
+          </w:p>
+        </w:tc>
+        <w:tc>
+          <w:tcPr>
+            <w:tcW w:w="9740" w:type="dxa"/>
+            <w:gridSpan w:val="5"/>
+            <w:tcBorders>
+              <w:top w:val="single" w:sz="6" w:space="0" w:color="auto"/>
+              <w:left w:val="single" w:sz="6" w:space="0" w:color="auto"/>
+              <w:bottom w:val="single" w:sz="6" w:space="0" w:color="auto"/>
+              <w:right w:val="single" w:sz="4" w:space="0" w:color="auto"/>
+            </w:tcBorders>
+          </w:tcPr>
+          <w:p>
+            <w:pPr>
+              <w:pStyle w:val="bp"/>
+              <w:rPr>
+                <w:b/>
+                <w:bCs/>
+                <w:color w:val="FF0000"/>
+                <w:sz w:val="24"/>
+              </w:rPr>
+            </w:pPr>
+            <w:r>
+              <w:rPr>
+                <w:b/>
+                <w:bCs/>
+                <w:color w:val="FF0000"/>
+                <w:sz w:val="24"/>
+              </w:rPr>
+              <w:t xml:space="preserve"> </w:t>
+            </w:r>
+          </w:p>
+        </w:tc>
+      </w:tr>
+      <w:tr>
+        <w:trPr>
+          <w:cantSplit/>
+          <w:tblHeader/>
+        </w:trPr>
+        <w:tc>
+          <w:tcPr>
+            <w:tcW w:w="3438" w:type="dxa"/>
+            <w:gridSpan w:val="2"/>
+            <w:tcBorders>
+              <w:top w:val="single" w:sz="6" w:space="0" w:color="auto"/>
+              <w:left w:val="single" w:sz="4" w:space="0" w:color="auto"/>
+              <w:bottom w:val="single" w:sz="4" w:space="0" w:color="auto"/>
+              <w:right w:val="single" w:sz="6" w:space="0" w:color="auto"/>
+            </w:tcBorders>
+          </w:tcPr>
+          <w:p>
+            <w:pPr>
+              <w:pStyle w:val="bp"/>
+              <w:spacing w:before="0" w:after="0"/>
+              <w:rPr>
+                <w:b/>
+              </w:rPr>
+            </w:pPr>
+            <w:r>
+              <w:rPr>
+                <w:b/>
+              </w:rPr>
+              <w:t>Result (Pass/Fail/Warning/Incomplete)</w:t>
+            </w:r>
+          </w:p>
+        </w:tc>
+        <w:tc>
+          <w:tcPr>
+            <w:tcW w:w="9740" w:type="dxa"/>
+            <w:gridSpan w:val="5"/>
+            <w:tcBorders>
+              <w:top w:val="single" w:sz="6" w:space="0" w:color="auto"/>
+              <w:left w:val="single" w:sz="6" w:space="0" w:color="auto"/>
+              <w:bottom w:val="single" w:sz="4" w:space="0" w:color="auto"/>
+              <w:right w:val="single" w:sz="4" w:space="0" w:color="auto"/>
+            </w:tcBorders>
+          </w:tcPr>
+          <w:p>
+            <w:pPr>
+              <w:pStyle w:val="bp"/>
+              <w:rPr>
+                <w:b/>
+                <w:bCs/>
+                <w:color w:val="FF0000"/>
+                <w:sz w:val="24"/>
+              </w:rPr>
+            </w:pPr>
+            <w:r>
+              <w:rPr>
+                <w:b/>
+                <w:bCs/>
+                <w:color w:val="538135" w:themeColor="accent6" w:themeShade="BF"/>
+                <w:sz w:val="24"/>
+              </w:rPr>
+              <w:t>Pass</w:t>
+            </w:r>
+          </w:p>
+        </w:tc>
+      </w:tr>
+      <w:tr>
+        <w:tblPrEx>
+          <w:tblBorders>
+            <w:top w:val="single" w:sz="6" w:space="0" w:color="auto"/>
+            <w:left w:val="single" w:sz="6" w:space="0" w:color="auto"/>
+            <w:bottom w:val="single" w:sz="6" w:space="0" w:color="auto"/>
+            <w:right w:val="single" w:sz="6" w:space="0" w:color="auto"/>
+            <w:insideH w:val="single" w:sz="6" w:space="0" w:color="auto"/>
+            <w:insideV w:val="single" w:sz="6" w:space="0" w:color="auto"/>
+          </w:tblBorders>
+        </w:tblPrEx>
+        <w:trPr>
+          <w:cantSplit/>
+          <w:trHeight w:val="80"/>
+          <w:tblHeader/>
+        </w:trPr>
+        <w:tc>
+          <w:tcPr>
+            <w:tcW w:w="738" w:type="dxa"/>
+            <w:tcBorders>
+              <w:bottom w:val="single" w:sz="4" w:space="0" w:color="auto"/>
+              <w:right w:val="single" w:sz="4" w:space="0" w:color="auto"/>
+            </w:tcBorders>
+            <w:shd w:val="clear" w:color="auto" w:fill="C0C0C0"/>
+          </w:tcPr>
+          <w:p>
+            <w:pPr>
+              <w:pStyle w:val="proc"/>
+              <w:numPr>
+                <w:ilvl w:val="0"/>
+                <w:numId w:val="0"/>
+              </w:numPr>
+              <w:jc w:val="center"/>
+              <w:rPr>
+                <w:sz w:val="24"/>
+              </w:rPr>
+            </w:pPr>
+          </w:p>
+        </w:tc>
+        <w:tc>
+          <w:tcPr>
+            <w:tcW w:w="5416" w:type="dxa"/>
+            <w:gridSpan w:val="3"/>
+            <w:tcBorders>
+              <w:left w:val="single" w:sz="4" w:space="0" w:color="auto"/>
+              <w:bottom w:val="single" w:sz="4" w:space="0" w:color="auto"/>
+            </w:tcBorders>
+            <w:shd w:val="clear" w:color="auto" w:fill="C0C0C0"/>
+          </w:tcPr>
+          <w:p>
+            <w:pPr>
+              <w:pStyle w:val="proc"/>
+              <w:numPr>
+                <w:ilvl w:val="0"/>
+                <w:numId w:val="0"/>
+              </w:numPr>
+              <w:jc w:val="center"/>
+              <w:rPr>
+                <w:sz w:val="24"/>
+              </w:rPr>
+            </w:pPr>
+            <w:r>
+              <w:rPr>
+                <w:b/>
+                <w:sz w:val="24"/>
+              </w:rPr>
+              <w:t>TEST STEP</w:t>
+            </w:r>
+          </w:p>
+        </w:tc>
+        <w:tc>
+          <w:tcPr>
+            <w:tcW w:w="5596" w:type="dxa"/>
+            <w:shd w:val="clear" w:color="auto" w:fill="C0C0C0"/>
+          </w:tcPr>
+          <w:p>
+            <w:pPr>
+              <w:pStyle w:val="bp"/>
+              <w:jc w:val="center"/>
+              <w:rPr>
+                <w:sz w:val="24"/>
+              </w:rPr>
+            </w:pPr>
+            <w:r>
+              <w:rPr>
+                <w:b/>
+                <w:sz w:val="24"/>
+              </w:rPr>
+              <w:t>EXPECTED TEST RESULTS</w:t>
+            </w:r>
+          </w:p>
+        </w:tc>
+        <w:tc>
+          <w:tcPr>
+            <w:tcW w:w="714" w:type="dxa"/>
+            <w:shd w:val="clear" w:color="auto" w:fill="C0C0C0"/>
+          </w:tcPr>
+          <w:p>
+            <w:pPr>
+              <w:pStyle w:val="RowHeadings"/>
+              <w:spacing w:before="80" w:after="80"/>
+              <w:jc w:val="center"/>
+              <w:rPr>
+                <w:rFonts w:ascii="Times New Roman" w:hAnsi="Times New Roman"/>
+                <w:sz w:val="22"/>
+              </w:rPr>
+            </w:pPr>
+            <w:r>
+              <w:rPr>
+                <w:rFonts w:ascii="Times New Roman" w:hAnsi="Times New Roman"/>
+                <w:sz w:val="22"/>
+              </w:rPr>
+              <w:t>P</w:t>
+            </w:r>
+          </w:p>
+        </w:tc>
+        <w:tc>
+          <w:tcPr>
+            <w:tcW w:w="714" w:type="dxa"/>
+            <w:shd w:val="clear" w:color="auto" w:fill="C0C0C0"/>
+          </w:tcPr>
+          <w:p>
+            <w:pPr>
+              <w:pStyle w:val="RowHeadings"/>
+              <w:spacing w:before="80" w:after="80"/>
+              <w:jc w:val="center"/>
+              <w:rPr>
+                <w:rFonts w:ascii="Times New Roman" w:hAnsi="Times New Roman"/>
+                <w:sz w:val="22"/>
+              </w:rPr>
+            </w:pPr>
+            <w:r>
+              <w:rPr>
+                <w:rFonts w:ascii="Times New Roman" w:hAnsi="Times New Roman"/>
+                <w:sz w:val="22"/>
+              </w:rPr>
+              <w:t>F</w:t>
+            </w:r>
+          </w:p>
+        </w:tc>
+      </w:tr>
+      <w:tr>
+        <w:tblPrEx>
+          <w:tblBorders>
+            <w:top w:val="single" w:sz="6" w:space="0" w:color="auto"/>
+            <w:left w:val="single" w:sz="6" w:space="0" w:color="auto"/>
+            <w:bottom w:val="single" w:sz="6" w:space="0" w:color="auto"/>
+            <w:right w:val="single" w:sz="6" w:space="0" w:color="auto"/>
+            <w:insideH w:val="single" w:sz="6" w:space="0" w:color="auto"/>
+            <w:insideV w:val="single" w:sz="6" w:space="0" w:color="auto"/>
+          </w:tblBorders>
+        </w:tblPrEx>
+        <w:trPr>
+          <w:cantSplit/>
+          <w:trHeight w:val="80"/>
+        </w:trPr>
+        <w:tc>
+          <w:tcPr>
+            <w:tcW w:w="738" w:type="dxa"/>
+            <w:tcBorders>
+              <w:right w:val="single" w:sz="4" w:space="0" w:color="auto"/>
+            </w:tcBorders>
+          </w:tcPr>
+          <w:p>
+            <w:pPr>
+              <w:pStyle w:val="proc"/>
+              <w:rPr>
+                <w:sz w:val="24"/>
+              </w:rPr>
+            </w:pPr>
+          </w:p>
+        </w:tc>
+        <w:tc>
+          <w:tcPr>
+            <w:tcW w:w="5416" w:type="dxa"/>
+            <w:gridSpan w:val="3"/>
+            <w:tcBorders>
+              <w:top w:val="single" w:sz="4" w:space="0" w:color="auto"/>
+              <w:left w:val="single" w:sz="4" w:space="0" w:color="auto"/>
+            </w:tcBorders>
+          </w:tcPr>
+          <w:p>
+            <w:pPr>
+              <w:pStyle w:val="proc"/>
+              <w:numPr>
+                <w:ilvl w:val="0"/>
+                <w:numId w:val="0"/>
+              </w:numPr>
+              <w:ind w:left="360" w:hanging="360"/>
+              <w:rPr>
+                <w:sz w:val="24"/>
+              </w:rPr>
+            </w:pPr>
+            <w:r>
+              <w:rPr>
+                <w:sz w:val="24"/>
+              </w:rPr>
+              <w:t>Guest u</w:t>
+            </w:r>
+            <w:r>
+              <w:rPr>
+                <w:sz w:val="24"/>
+              </w:rPr>
+              <w:t>ser presses new game button</w:t>
+            </w:r>
+          </w:p>
+        </w:tc>
+        <w:tc>
+          <w:tcPr>
+            <w:tcW w:w="5596" w:type="dxa"/>
+          </w:tcPr>
+          <w:p>
+            <w:pPr>
+              <w:pStyle w:val="bp"/>
+              <w:rPr>
+                <w:sz w:val="24"/>
+              </w:rPr>
+            </w:pPr>
+            <w:r>
+              <w:rPr>
+                <w:sz w:val="24"/>
+              </w:rPr>
+              <w:t>A new game will open in game screen</w:t>
+            </w:r>
+          </w:p>
+        </w:tc>
+        <w:tc>
+          <w:tcPr>
+            <w:tcW w:w="714" w:type="dxa"/>
+          </w:tcPr>
+          <w:p>
+            <w:pPr>
+              <w:pStyle w:val="RowHeadings"/>
+              <w:spacing w:before="80" w:after="80"/>
+              <w:jc w:val="center"/>
+              <w:rPr>
+                <w:color w:val="385623" w:themeColor="accent6" w:themeShade="80"/>
+              </w:rPr>
+            </w:pPr>
+            <w:r>
+              <w:rPr>
+                <w:color w:val="385623" w:themeColor="accent6" w:themeShade="80"/>
+              </w:rPr>
+              <w:t>P</w:t>
+            </w:r>
+          </w:p>
+        </w:tc>
+        <w:tc>
+          <w:tcPr>
+            <w:tcW w:w="714" w:type="dxa"/>
+          </w:tcPr>
+          <w:p>
+            <w:pPr>
+              <w:pStyle w:val="RowHeadings"/>
+              <w:spacing w:before="80" w:after="80"/>
+            </w:pPr>
+          </w:p>
+        </w:tc>
+      </w:tr>
+    </w:tbl>
+    <w:p>
+      <w:pPr>
+        <w:pStyle w:val="bp"/>
+        <w:spacing w:before="0" w:after="0"/>
+      </w:pPr>
+    </w:p>
+    <w:p>
+      <w:pPr>
+        <w:pStyle w:val="bp"/>
+        <w:spacing w:before="0" w:after="0"/>
+      </w:pPr>
+      <w:r>
+        <w:rPr>
+          <w:noProof/>
+        </w:rPr>
+        <w:lastRenderedPageBreak/>
+        <w:drawing>
+          <wp:anchor distT="0" distB="0" distL="114300" distR="114300" simplePos="0" relativeHeight="251675648" behindDoc="0" locked="0" layoutInCell="1" allowOverlap="1" wp14:anchorId="3CBFC2B9" wp14:editId="5D49202E">
+            <wp:simplePos x="0" y="0"/>
+            <wp:positionH relativeFrom="margin">
+              <wp:posOffset>3248025</wp:posOffset>
+            </wp:positionH>
+            <wp:positionV relativeFrom="margin">
+              <wp:posOffset>10795</wp:posOffset>
+            </wp:positionV>
+            <wp:extent cx="2419350" cy="4057650"/>
+            <wp:effectExtent l="0" t="0" r="0" b="0"/>
+            <wp:wrapSquare wrapText="bothSides"/>
+            <wp:docPr id="9" name="Picture 9"/>
+            <wp:cNvGraphicFramePr>
+              <a:graphicFrameLocks xmlns:a="http://schemas.openxmlformats.org/drawingml/2006/main" noChangeAspect="1"/>
+            </wp:cNvGraphicFramePr>
+            <a:graphic xmlns:a="http://schemas.openxmlformats.org/drawingml/2006/main">
+              <a:graphicData uri="http://schemas.openxmlformats.org/drawingml/2006/picture">
+                <pic:pic xmlns:pic="http://schemas.openxmlformats.org/drawingml/2006/picture">
+                  <pic:nvPicPr>
+                    <pic:cNvPr id="0" name="Picture 11"/>
+                    <pic:cNvPicPr>
+                      <a:picLocks noChangeAspect="1" noChangeArrowheads="1"/>
+                    </pic:cNvPicPr>
+                  </pic:nvPicPr>
+                  <pic:blipFill>
+                    <a:blip r:embed="rId12">
+                      <a:extLst>
+                        <a:ext uri="{28A0092B-C50C-407E-A947-70E740481C1C}">
+                          <a14:useLocalDpi xmlns:a14="http://schemas.microsoft.com/office/drawing/2010/main" val="0"/>
+                        </a:ext>
+                      </a:extLst>
+                    </a:blip>
+                    <a:srcRect/>
+                    <a:stretch>
+                      <a:fillRect/>
+                    </a:stretch>
+                  </pic:blipFill>
+                  <pic:spPr bwMode="auto">
+                    <a:xfrm>
+                      <a:off x="0" y="0"/>
+                      <a:ext cx="2419350" cy="4057650"/>
+                    </a:xfrm>
+                    <a:prstGeom prst="rect">
+                      <a:avLst/>
+                    </a:prstGeom>
+                    <a:noFill/>
+                    <a:ln>
+                      <a:noFill/>
+                    </a:ln>
+                  </pic:spPr>
+                </pic:pic>
+              </a:graphicData>
+            </a:graphic>
+            <wp14:sizeRelH relativeFrom="margin">
+              <wp14:pctWidth>0</wp14:pctWidth>
+            </wp14:sizeRelH>
+            <wp14:sizeRelV relativeFrom="margin">
+              <wp14:pctHeight>0</wp14:pctHeight>
+            </wp14:sizeRelV>
+          </wp:anchor>
+        </w:drawing>
+      </w:r>
+      <w:r>
+        <w:rPr>
+          <w:noProof/>
+        </w:rPr>
+        <w:drawing>
+          <wp:inline distT="0" distB="0" distL="0" distR="0" wp14:anchorId="2ED8667D" wp14:editId="221D654A">
+            <wp:extent cx="2381250" cy="4086225"/>
+            <wp:effectExtent l="0" t="0" r="0" b="9525"/>
+            <wp:docPr id="8" name="Picture 8"/>
+            <wp:cNvGraphicFramePr>
+              <a:graphicFrameLocks xmlns:a="http://schemas.openxmlformats.org/drawingml/2006/main" noChangeAspect="1"/>
+            </wp:cNvGraphicFramePr>
+            <a:graphic xmlns:a="http://schemas.openxmlformats.org/drawingml/2006/main">
+              <a:graphicData uri="http://schemas.openxmlformats.org/drawingml/2006/picture">
+                <pic:pic xmlns:pic="http://schemas.openxmlformats.org/drawingml/2006/picture">
+                  <pic:nvPicPr>
+                    <pic:cNvPr id="0" name="Picture 10"/>
+                    <pic:cNvPicPr>
+                      <a:picLocks noChangeAspect="1" noChangeArrowheads="1"/>
+                    </pic:cNvPicPr>
+                  </pic:nvPicPr>
+                  <pic:blipFill>
+                    <a:blip r:embed="rId13">
+                      <a:extLst>
+                        <a:ext uri="{28A0092B-C50C-407E-A947-70E740481C1C}">
+                          <a14:useLocalDpi xmlns:a14="http://schemas.microsoft.com/office/drawing/2010/main" val="0"/>
+                        </a:ext>
+                      </a:extLst>
+                    </a:blip>
+                    <a:srcRect/>
+                    <a:stretch>
+                      <a:fillRect/>
+                    </a:stretch>
+                  </pic:blipFill>
+                  <pic:spPr bwMode="auto">
+                    <a:xfrm>
+                      <a:off x="0" y="0"/>
+                      <a:ext cx="2381250" cy="4086225"/>
+                    </a:xfrm>
+                    <a:prstGeom prst="rect">
+                      <a:avLst/>
+                    </a:prstGeom>
+                    <a:noFill/>
+                    <a:ln>
+                      <a:noFill/>
+                    </a:ln>
+                  </pic:spPr>
+                </pic:pic>
+              </a:graphicData>
+            </a:graphic>
+          </wp:inline>
+        </w:drawing>
+      </w:r>
+    </w:p>
+    <w:p>
+      <w:pPr>
+        <w:pStyle w:val="bp"/>
+        <w:spacing w:before="0" w:after="0"/>
+      </w:pPr>
+    </w:p>
+    <w:p>
+      <w:pPr>
+        <w:pStyle w:val="bp"/>
+        <w:spacing w:before="0" w:after="0"/>
+      </w:pPr>
+      <w:r>
+        <w:t>Guest pressing new game button</w:t>
+      </w:r>
+      <w:r>
+        <w:t xml:space="preserve">                                            Opens up game screen   </w:t>
+      </w:r>
     </w:p>
     <w:p>
       <w:pPr>
@@ -950,6 +2009,7 @@
               <w:rPr>
                 <w:b/>
               </w:rPr>
+              <w:lastRenderedPageBreak/>
               <w:t>Test Name</w:t>
             </w:r>
           </w:p>
@@ -1973,7 +3033,7 @@
                     </pic:cNvPicPr>
                   </pic:nvPicPr>
                   <pic:blipFill>
-                    <a:blip r:embed="rId12">
+                    <a:blip r:embed="rId14">
                       <a:extLst>
                         <a:ext uri="{28A0092B-C50C-407E-A947-70E740481C1C}">
                           <a14:useLocalDpi xmlns:a14="http://schemas.microsoft.com/office/drawing/2010/main" val="0"/>
@@ -2244,7 +3304,22 @@
               <w:t xml:space="preserve">Verify that </w:t>
             </w:r>
             <w:r>
-              <w:t>answering a question correctly adds points to  Players score</w:t>
+              <w:t xml:space="preserve">answering a question correctly adds points to </w:t>
+            </w:r>
+            <w:r>
+              <w:rPr>
+                <w:lang w:val="en-AU"/>
+              </w:rPr>
+              <w:t>p</w:t>
+            </w:r>
+            <w:r>
+              <w:rPr>
+                <w:lang w:val="en-AU"/>
+              </w:rPr>
+              <w:t>layers</w:t>
+            </w:r>
+            <w:r>
+              <w:t xml:space="preserve"> score</w:t>
             </w:r>
           </w:p>
         </w:tc>
@@ -3239,8 +4314,27 @@
         </w:rPr>
         <w:lastRenderedPageBreak/>
         <w:pict w14:anchorId="08E95C3C">
+          <v:shapetype id="_x0000_t75" coordsize="21600,21600" o:spt="75" o:preferrelative="t" path="m@4@5l@4@11@9@11@9@5xe" filled="f" stroked="f">
+            <v:stroke joinstyle="miter"/>
+            <v:formulas>
+              <v:f eqn="if lineDrawn pixelLineWidth 0"/>
+              <v:f eqn="sum @0 1 0"/>
+              <v:f eqn="sum 0 0 @1"/>
+              <v:f eqn="prod @2 1 2"/>
+              <v:f eqn="prod @3 21600 pixelWidth"/>
+              <v:f eqn="prod @3 21600 pixelHeight"/>
+              <v:f eqn="sum @0 0 1"/>
+              <v:f eqn="prod @6 1 2"/>
+              <v:f eqn="prod @7 21600 pixelWidth"/>
+              <v:f eqn="sum @8 21600 0"/>
+              <v:f eqn="prod @7 21600 pixelHeight"/>
+              <v:f eqn="sum @10 21600 0"/>
+            </v:formulas>
+            <v:path o:extrusionok="f" gradientshapeok="t" o:connecttype="rect"/>
+            <o:lock v:ext="edit" aspectratio="t"/>
+          </v:shapetype>
           <v:shape id="_x0000_s1028" type="#_x0000_t75" style="position:absolute;margin-left:297.75pt;margin-top:0;width:184.5pt;height:309.85pt;z-index:251661312;mso-position-horizontal-relative:margin;mso-position-vertical-relative:margin">
-            <v:imagedata r:id="rId13" o:title="2018-05-19_17-51-24"/>
+            <v:imagedata r:id="rId15" o:title="2018-05-19_17-51-24"/>
             <w10:wrap type="square" anchorx="margin" anchory="margin"/>
           </v:shape>
         </w:pict>
@@ -3254,7 +4348,7 @@
         </w:rPr>
         <w:pict w14:anchorId="7B841447">
           <v:shape id="_x0000_i1026" type="#_x0000_t75" style="width:192pt;height:313.5pt">
-            <v:imagedata r:id="rId14" o:title="2018-05-19_17-51-22"/>
+            <v:imagedata r:id="rId16" o:title="2018-05-19_17-51-22"/>
           </v:shape>
         </w:pict>
       </w:r>
@@ -4381,7 +5475,7 @@
                     </pic:cNvPicPr>
                   </pic:nvPicPr>
                   <pic:blipFill>
-                    <a:blip r:embed="rId15">
+                    <a:blip r:embed="rId17">
                       <a:extLst>
                         <a:ext uri="{28A0092B-C50C-407E-A947-70E740481C1C}">
                           <a14:useLocalDpi xmlns:a14="http://schemas.microsoft.com/office/drawing/2010/main" val="0"/>
@@ -5237,7 +6331,7 @@
         <w:lastRenderedPageBreak/>
         <w:pict w14:anchorId="5392A560">
           <v:shape id="_x0000_s1031" type="#_x0000_t75" style="position:absolute;margin-left:272.25pt;margin-top:0;width:227.25pt;height:380.25pt;z-index:251663360;mso-position-horizontal-relative:margin;mso-position-vertical-relative:margin">
-            <v:imagedata r:id="rId16" o:title="2018-05-19_17-51-18"/>
+            <v:imagedata r:id="rId18" o:title="2018-05-19_17-51-18"/>
             <w10:wrap type="square" anchorx="margin" anchory="margin"/>
           </v:shape>
         </w:pict>
@@ -5245,7 +6339,7 @@
       <w:r>
         <w:pict w14:anchorId="3BDF3E59">
           <v:shape id="_x0000_i1027" type="#_x0000_t75" style="width:231.75pt;height:381.75pt">
-            <v:imagedata r:id="rId17" o:title="2018-05-19_17-51-12"/>
+            <v:imagedata r:id="rId19" o:title="2018-05-19_17-51-12"/>
           </v:shape>
         </w:pict>
       </w:r>
@@ -5305,19 +6399,21 @@
           <w:noProof/>
         </w:rPr>
         <w:pict w14:anchorId="7E67BA70">
-          <v:shape id="_x0000_s1033" type="#_x0000_t75" style="position:absolute;margin-left:303pt;margin-top:14.25pt;width:199.45pt;height:367.6pt;z-index:251667456;mso-position-horizontal-relative:margin;mso-position-vertical-relative:margin">
-            <v:imagedata r:id="rId13" o:title="2018-05-19_17-51-24"/>
+          <v:shape id="_x0000_s1033" type="#_x0000_t75" style="position:absolute;margin-left:303pt;margin-top:14.25pt;width:212.2pt;height:367.6pt;z-index:251667456;mso-position-horizontal-relative:margin;mso-position-vertical-relative:margin">
+            <v:imagedata r:id="rId15" o:title="2018-05-19_17-51-24"/>
             <w10:wrap type="square" anchorx="margin" anchory="margin"/>
           </v:shape>
         </w:pict>
       </w:r>
+      <w:bookmarkStart w:id="7" w:name="_GoBack"/>
       <w:r>
         <w:pict w14:anchorId="6C686048">
           <v:shape id="_x0000_i1028" type="#_x0000_t75" style="width:200.25pt;height:369.75pt">
-            <v:imagedata r:id="rId14" o:title="2018-05-19_17-51-22"/>
+            <v:imagedata r:id="rId16" o:title="2018-05-19_17-51-22"/>
           </v:shape>
         </w:pict>
       </w:r>
+      <w:bookmarkEnd w:id="7"/>
     </w:p>
     <w:p>
       <w:pPr>
@@ -5346,7 +6442,7 @@
         <w:lastRenderedPageBreak/>
         <w:pict w14:anchorId="7B42A543">
           <v:shape id="_x0000_s1044" type="#_x0000_t75" style="position:absolute;margin-left:263.45pt;margin-top:12pt;width:226.25pt;height:362.35pt;z-index:251673600;mso-position-horizontal-relative:margin;mso-position-vertical-relative:margin">
-            <v:imagedata r:id="rId18" o:title="2018-05-23_20-56-47"/>
+            <v:imagedata r:id="rId20" o:title="2018-05-23_20-56-47"/>
             <w10:wrap type="square" anchorx="margin" anchory="margin"/>
           </v:shape>
         </w:pict>
@@ -5357,7 +6453,7 @@
         </w:rPr>
         <w:pict w14:anchorId="46CAE5F6">
           <v:shape id="_x0000_s1032" type="#_x0000_t75" style="position:absolute;margin-left:23.25pt;margin-top:12pt;width:206.3pt;height:362.35pt;z-index:251665408;mso-position-horizontal-relative:margin;mso-position-vertical-relative:margin">
-            <v:imagedata r:id="rId19" o:title="2018-05-19_17-51-27"/>
+            <v:imagedata r:id="rId21" o:title="2018-05-19_17-51-27"/>
             <w10:wrap type="square" anchorx="margin" anchory="margin"/>
           </v:shape>
         </w:pict>
@@ -5825,7 +6921,7 @@
               <w:t xml:space="preserve">User must </w:t>
             </w:r>
             <w:r>
-              <w:t>finished a round or game</w:t>
+              <w:t>finish a round or game</w:t>
             </w:r>
             <w:r>
               <w:t xml:space="preserve"> </w:t>
@@ -6212,7 +7308,13 @@
               <w:pStyle w:val="bp"/>
             </w:pPr>
             <w:r>
-              <w:t>Score should be submit to the database.</w:t>
+              <w:t>Score should be submit</w:t>
+            </w:r>
+            <w:r>
+              <w:t>ted</w:t>
+            </w:r>
+            <w:r>
+              <w:t xml:space="preserve"> to the database.</w:t>
             </w:r>
           </w:p>
         </w:tc>
@@ -6372,7 +7474,7 @@
         <w:lastRenderedPageBreak/>
         <w:pict w14:anchorId="70E4FA7C">
           <v:shape id="_x0000_s1039" type="#_x0000_t75" style="position:absolute;left:0;text-align:left;margin-left:339.75pt;margin-top:12.75pt;width:300.75pt;height:374.35pt;z-index:251671552;mso-position-horizontal-relative:margin;mso-position-vertical-relative:margin">
-            <v:imagedata r:id="rId20" o:title="chrome_2018-05-23_20-42-01"/>
+            <v:imagedata r:id="rId22" o:title="chrome_2018-05-23_20-42-01"/>
             <w10:wrap type="square" anchorx="margin" anchory="margin"/>
           </v:shape>
         </w:pict>
@@ -6407,7 +7509,7 @@
                     </pic:cNvPicPr>
                   </pic:nvPicPr>
                   <pic:blipFill>
-                    <a:blip r:embed="rId21">
+                    <a:blip r:embed="rId23">
                       <a:extLst>
                         <a:ext uri="{28A0092B-C50C-407E-A947-70E740481C1C}">
                           <a14:useLocalDpi xmlns:a14="http://schemas.microsoft.com/office/drawing/2010/main" val="0"/>
@@ -6478,9 +7580,9 @@
       </w:pPr>
     </w:p>
     <w:sectPr>
-      <w:headerReference w:type="default" r:id="rId22"/>
-      <w:footerReference w:type="even" r:id="rId23"/>
-      <w:footerReference w:type="default" r:id="rId24"/>
+      <w:headerReference w:type="default" r:id="rId24"/>
+      <w:footerReference w:type="even" r:id="rId25"/>
+      <w:footerReference w:type="default" r:id="rId26"/>
       <w:pgSz w:w="15840" w:h="12240" w:orient="landscape" w:code="1"/>
       <w:pgMar w:top="1440" w:right="1440" w:bottom="1440" w:left="1440" w:header="720" w:footer="720" w:gutter="0"/>
       <w:cols w:space="720"/>
@@ -6492,7 +7594,7 @@
 
 <file path=word/comments.xml><?xml version="1.0" encoding="utf-8"?>
 <w:comments xmlns:wpc="http://schemas.microsoft.com/office/word/2010/wordprocessingCanvas" xmlns:cx="http://schemas.microsoft.com/office/drawing/2014/chartex" xmlns:cx1="http://schemas.microsoft.com/office/drawing/2015/9/8/chartex" xmlns:cx2="http://schemas.microsoft.com/office/drawing/2015/10/21/chartex" xmlns:cx3="http://schemas.microsoft.com/office/drawing/2016/5/9/chartex" xmlns:cx4="http://schemas.microsoft.com/office/drawing/2016/5/10/chartex" xmlns:cx5="http://schemas.microsoft.com/office/drawing/2016/5/11/chartex" xmlns:cx6="http://schemas.microsoft.com/office/drawing/2016/5/12/chartex" xmlns:cx7="http://schemas.microsoft.com/office/drawing/2016/5/13/chartex" xmlns:cx8="http://schemas.microsoft.com/office/drawing/2016/5/14/chartex" xmlns:mc="http://schemas.openxmlformats.org/markup-compatibility/2006" xmlns:aink="http://schemas.microsoft.com/office/drawing/2016/ink" xmlns:am3d="http://schemas.microsoft.com/office/drawing/2017/model3d" xmlns:o="urn:schemas-microsoft-com:office:office" xmlns:r="http://schemas.openxmlformats.org/officeDocument/2006/relationships" xmlns:m="http://schemas.openxmlformats.org/officeDocument/2006/math" xmlns:v="urn:schemas-microsoft-com:vml" xmlns:wp14="http://schemas.microsoft.com/office/word/2010/wordprocessingDrawing" xmlns:wp="http://schemas.openxmlformats.org/drawingml/2006/wordprocessingDrawing" xmlns:w10="urn:schemas-microsoft-com:office:word" xmlns:w="http://schemas.openxmlformats.org/wordprocessingml/2006/main" xmlns:w14="http://schemas.microsoft.com/office/word/2010/wordml" xmlns:w15="http://schemas.microsoft.com/office/word/2012/wordml" xmlns:w16cid="http://schemas.microsoft.com/office/word/2016/wordml/cid" xmlns:w16se="http://schemas.microsoft.com/office/word/2015/wordml/symex" xmlns:wpg="http://schemas.microsoft.com/office/word/2010/wordprocessingGroup" xmlns:wpi="http://schemas.microsoft.com/office/word/2010/wordprocessingInk" xmlns:wne="http://schemas.microsoft.com/office/word/2006/wordml" xmlns:wps="http://schemas.microsoft.com/office/word/2010/wordprocessingShape" mc:Ignorable="w14 w15 w16se w16cid wp14">
-  <w:comment w:id="0" w:author="Charnes Nell" w:date="2018-06-05T09:42:00Z" w:initials="CN">
+  <w:comment w:id="1" w:author="Charnes Nell" w:date="2018-06-05T09:42:00Z" w:initials="CN">
     <w:p>
       <w:pPr>
         <w:pStyle w:val="CommentText"/>
@@ -6508,7 +7610,32 @@
       </w:r>
     </w:p>
   </w:comment>
-  <w:comment w:id="2" w:author="Charnes Nell" w:date="2018-06-05T09:40:00Z" w:initials="CN">
+  <w:comment w:id="2" w:author="Michelle" w:date="2018-06-06T16:23:00Z" w:initials="M">
+    <w:p>
+      <w:pPr>
+        <w:pStyle w:val="CommentText"/>
+      </w:pPr>
+      <w:r>
+        <w:rPr>
+          <w:rStyle w:val="CommentReference"/>
+        </w:rPr>
+        <w:annotationRef/>
+      </w:r>
+      <w:r>
+        <w:t>This one is just showing that you can answer questions there are others that show guests are restr</w:t>
+      </w:r>
+      <w:r>
+        <w:t>i</w:t>
+      </w:r>
+      <w:r>
+        <w:t>cted</w:t>
+      </w:r>
+      <w:r>
+        <w:t xml:space="preserve"> but ill add it if you want</w:t>
+      </w:r>
+    </w:p>
+  </w:comment>
+  <w:comment w:id="4" w:author="Charnes Nell" w:date="2018-06-05T09:40:00Z" w:initials="CN">
     <w:p>
       <w:pPr>
         <w:pStyle w:val="CommentText"/>
@@ -6524,20 +7651,75 @@
       </w:r>
     </w:p>
   </w:comment>
+  <w:comment w:id="3" w:author="Michelle" w:date="2018-06-06T17:59:00Z" w:initials="M">
+    <w:p>
+      <w:pPr>
+        <w:pStyle w:val="CommentText"/>
+      </w:pPr>
+      <w:r>
+        <w:rPr>
+          <w:rStyle w:val="CommentReference"/>
+        </w:rPr>
+        <w:annotationRef/>
+      </w:r>
+      <w:r>
+        <w:t>changed</w:t>
+      </w:r>
+    </w:p>
+  </w:comment>
+  <w:comment w:id="5" w:author="Charnes Nell" w:date="2018-06-05T09:42:00Z" w:initials="CN">
+    <w:p>
+      <w:pPr>
+        <w:pStyle w:val="CommentText"/>
+      </w:pPr>
+      <w:r>
+        <w:rPr>
+          <w:rStyle w:val="CommentReference"/>
+        </w:rPr>
+        <w:annotationRef/>
+      </w:r>
+      <w:r>
+        <w:t>Maybe have play game as a registered user and as a guest? Because guests don’t have their score submitted or anything like that</w:t>
+      </w:r>
+    </w:p>
+  </w:comment>
+  <w:comment w:id="6" w:author="Michelle" w:date="2018-06-06T16:23:00Z" w:initials="M">
+    <w:p>
+      <w:pPr>
+        <w:pStyle w:val="CommentText"/>
+      </w:pPr>
+      <w:r>
+        <w:rPr>
+          <w:rStyle w:val="CommentReference"/>
+        </w:rPr>
+        <w:annotationRef/>
+      </w:r>
+      <w:r>
+        <w:t>This one is just showing that you can answer questions there are others that show guests are restricted but ill add it if you want</w:t>
+      </w:r>
+    </w:p>
+  </w:comment>
 </w:comments>
 </file>
 
 <file path=word/commentsExtended.xml><?xml version="1.0" encoding="utf-8"?>
 <w15:commentsEx xmlns:wpc="http://schemas.microsoft.com/office/word/2010/wordprocessingCanvas" xmlns:cx="http://schemas.microsoft.com/office/drawing/2014/chartex" xmlns:cx1="http://schemas.microsoft.com/office/drawing/2015/9/8/chartex" xmlns:cx2="http://schemas.microsoft.com/office/drawing/2015/10/21/chartex" xmlns:cx3="http://schemas.microsoft.com/office/drawing/2016/5/9/chartex" xmlns:cx4="http://schemas.microsoft.com/office/drawing/2016/5/10/chartex" xmlns:cx5="http://schemas.microsoft.com/office/drawing/2016/5/11/chartex" xmlns:cx6="http://schemas.microsoft.com/office/drawing/2016/5/12/chartex" xmlns:cx7="http://schemas.microsoft.com/office/drawing/2016/5/13/chartex" xmlns:cx8="http://schemas.microsoft.com/office/drawing/2016/5/14/chartex" xmlns:mc="http://schemas.openxmlformats.org/markup-compatibility/2006" xmlns:aink="http://schemas.microsoft.com/office/drawing/2016/ink" xmlns:am3d="http://schemas.microsoft.com/office/drawing/2017/model3d" xmlns:o="urn:schemas-microsoft-com:office:office" xmlns:r="http://schemas.openxmlformats.org/officeDocument/2006/relationships" xmlns:m="http://schemas.openxmlformats.org/officeDocument/2006/math" xmlns:v="urn:schemas-microsoft-com:vml" xmlns:wp14="http://schemas.microsoft.com/office/word/2010/wordprocessingDrawing" xmlns:wp="http://schemas.openxmlformats.org/drawingml/2006/wordprocessingDrawing" xmlns:w10="urn:schemas-microsoft-com:office:word" xmlns:w="http://schemas.openxmlformats.org/wordprocessingml/2006/main" xmlns:w14="http://schemas.microsoft.com/office/word/2010/wordml" xmlns:w15="http://schemas.microsoft.com/office/word/2012/wordml" xmlns:w16cid="http://schemas.microsoft.com/office/word/2016/wordml/cid" xmlns:w16se="http://schemas.microsoft.com/office/word/2015/wordml/symex" xmlns:wpg="http://schemas.microsoft.com/office/word/2010/wordprocessingGroup" xmlns:wpi="http://schemas.microsoft.com/office/word/2010/wordprocessingInk" xmlns:wne="http://schemas.microsoft.com/office/word/2006/wordml" xmlns:wps="http://schemas.microsoft.com/office/word/2010/wordprocessingShape" mc:Ignorable="w14 w15 w16se w16cid wp14">
-  <w15:commentEx w15:paraId="5C2F670F" w15:done="0"/>
-  <w15:commentEx w15:paraId="0D28560A" w15:done="0"/>
+  <w15:commentEx w15:paraId="5C2F670F" w15:done="1"/>
+  <w15:commentEx w15:paraId="4F986C57" w15:paraIdParent="5C2F670F" w15:done="1"/>
+  <w15:commentEx w15:paraId="0D28560A" w15:done="1"/>
+  <w15:commentEx w15:paraId="74A13091" w15:paraIdParent="0D28560A" w15:done="1"/>
+  <w15:commentEx w15:paraId="28DF8894" w15:done="0"/>
+  <w15:commentEx w15:paraId="22874E7D" w15:paraIdParent="28DF8894" w15:done="0"/>
 </w15:commentsEx>
 </file>
 
 <file path=word/commentsIds.xml><?xml version="1.0" encoding="utf-8"?>
 <w16cid:commentsIds xmlns:wpc="http://schemas.microsoft.com/office/word/2010/wordprocessingCanvas" xmlns:cx="http://schemas.microsoft.com/office/drawing/2014/chartex" xmlns:cx1="http://schemas.microsoft.com/office/drawing/2015/9/8/chartex" xmlns:cx2="http://schemas.microsoft.com/office/drawing/2015/10/21/chartex" xmlns:cx3="http://schemas.microsoft.com/office/drawing/2016/5/9/chartex" xmlns:cx4="http://schemas.microsoft.com/office/drawing/2016/5/10/chartex" xmlns:cx5="http://schemas.microsoft.com/office/drawing/2016/5/11/chartex" xmlns:cx6="http://schemas.microsoft.com/office/drawing/2016/5/12/chartex" xmlns:cx7="http://schemas.microsoft.com/office/drawing/2016/5/13/chartex" xmlns:cx8="http://schemas.microsoft.com/office/drawing/2016/5/14/chartex" xmlns:mc="http://schemas.openxmlformats.org/markup-compatibility/2006" xmlns:aink="http://schemas.microsoft.com/office/drawing/2016/ink" xmlns:am3d="http://schemas.microsoft.com/office/drawing/2017/model3d" xmlns:o="urn:schemas-microsoft-com:office:office" xmlns:r="http://schemas.openxmlformats.org/officeDocument/2006/relationships" xmlns:m="http://schemas.openxmlformats.org/officeDocument/2006/math" xmlns:v="urn:schemas-microsoft-com:vml" xmlns:wp14="http://schemas.microsoft.com/office/word/2010/wordprocessingDrawing" xmlns:wp="http://schemas.openxmlformats.org/drawingml/2006/wordprocessingDrawing" xmlns:w10="urn:schemas-microsoft-com:office:word" xmlns:w="http://schemas.openxmlformats.org/wordprocessingml/2006/main" xmlns:w14="http://schemas.microsoft.com/office/word/2010/wordml" xmlns:w15="http://schemas.microsoft.com/office/word/2012/wordml" xmlns:w16cid="http://schemas.microsoft.com/office/word/2016/wordml/cid" xmlns:w16se="http://schemas.microsoft.com/office/word/2015/wordml/symex" xmlns:wpg="http://schemas.microsoft.com/office/word/2010/wordprocessingGroup" xmlns:wpi="http://schemas.microsoft.com/office/word/2010/wordprocessingInk" xmlns:wne="http://schemas.microsoft.com/office/word/2006/wordml" xmlns:wps="http://schemas.microsoft.com/office/word/2010/wordprocessingShape" mc:Ignorable="w14 w15 w16se w16cid wp14">
   <w16cid:commentId w16cid:paraId="5C2F670F" w16cid:durableId="1EC0D971"/>
-  <w16cid:commentId w16cid:paraId="0D28560A" w16cid:durableId="1EC0D8F7"/>
+  <w16cid:commentId w16cid:paraId="4F986C57" w16cid:durableId="1EC28908"/>
+  <w16cid:commentId w16cid:paraId="74A13091" w16cid:durableId="1EC29F8E"/>
+  <w16cid:commentId w16cid:paraId="28DF8894" w16cid:durableId="1EC28F33"/>
+  <w16cid:commentId w16cid:paraId="22874E7D" w16cid:durableId="1EC28F32"/>
 </w16cid:commentsIds>
 </file>
 
@@ -10085,6 +11267,9 @@
   <w15:person w15:author="Charnes Nell">
     <w15:presenceInfo w15:providerId="Windows Live" w15:userId="988cb3c238eabf15"/>
   </w15:person>
+  <w15:person w15:author="Michelle">
+    <w15:presenceInfo w15:providerId="Windows Live" w15:userId="05ca5b4843f05564"/>
+  </w15:person>
 </w15:people>
 </file>
 
@@ -10116,6 +11301,7 @@
     <w:lsdException w:name="Strong" w:qFormat="1"/>
     <w:lsdException w:name="Emphasis" w:qFormat="1"/>
     <w:lsdException w:name="HTML Preformatted" w:semiHidden="1" w:unhideWhenUsed="1"/>
+    <w:lsdException w:name="Normal Table" w:semiHidden="1" w:unhideWhenUsed="1"/>
     <w:lsdException w:name="No List" w:semiHidden="1" w:unhideWhenUsed="1"/>
     <w:lsdException w:name="Outline List 1" w:semiHidden="1" w:unhideWhenUsed="1"/>
     <w:lsdException w:name="Outline List 2" w:semiHidden="1" w:unhideWhenUsed="1"/>
@@ -10158,8 +11344,10 @@
     <w:lsdException w:name="Table Elegant" w:semiHidden="1" w:unhideWhenUsed="1"/>
     <w:lsdException w:name="Table Professional" w:semiHidden="1" w:unhideWhenUsed="1"/>
     <w:lsdException w:name="Table Subtle 1" w:semiHidden="1" w:unhideWhenUsed="1"/>
+    <w:lsdException w:name="Table Subtle 2" w:semiHidden="1" w:unhideWhenUsed="1"/>
     <w:lsdException w:name="Table Web 1" w:semiHidden="1" w:unhideWhenUsed="1"/>
     <w:lsdException w:name="Table Web 2" w:semiHidden="1" w:unhideWhenUsed="1"/>
+    <w:lsdException w:name="Table Web 3" w:semiHidden="1" w:unhideWhenUsed="1"/>
     <w:lsdException w:name="Table Theme" w:semiHidden="1" w:unhideWhenUsed="1"/>
     <w:lsdException w:name="Placeholder Text" w:semiHidden="1" w:uiPriority="99"/>
     <w:lsdException w:name="No Spacing" w:uiPriority="1" w:qFormat="1"/>

</xml_diff>